<commit_message>
Resultados de la Actividad
Se agregaron los tiempos y el speedup.
</commit_message>
<xml_diff>
--- a/Actividades/07/Actividad5.2.docx
+++ b/Actividades/07/Actividad5.2.docx
@@ -1,6 +1,6 @@
 
 <file path=word/document.xml><?xml version="1.0" encoding="utf-8"?>
-<w:document xmlns:wpc="http://schemas.microsoft.com/office/word/2010/wordprocessingCanvas" xmlns:cx="http://schemas.microsoft.com/office/drawing/2014/chartex" xmlns:cx1="http://schemas.microsoft.com/office/drawing/2015/9/8/chartex" xmlns:cx2="http://schemas.microsoft.com/office/drawing/2015/10/21/chartex" xmlns:cx3="http://schemas.microsoft.com/office/drawing/2016/5/9/chartex" xmlns:cx4="http://schemas.microsoft.com/office/drawing/2016/5/10/chartex" xmlns:cx5="http://schemas.microsoft.com/office/drawing/2016/5/11/chartex" xmlns:cx6="http://schemas.microsoft.com/office/drawing/2016/5/12/chartex" xmlns:cx7="http://schemas.microsoft.com/office/drawing/2016/5/13/chartex" xmlns:cx8="http://schemas.microsoft.com/office/drawing/2016/5/14/chartex" xmlns:mc="http://schemas.openxmlformats.org/markup-compatibility/2006" xmlns:aink="http://schemas.microsoft.com/office/drawing/2016/ink" xmlns:am3d="http://schemas.microsoft.com/office/drawing/2017/model3d" xmlns:o="urn:schemas-microsoft-com:office:office" xmlns:r="http://schemas.openxmlformats.org/officeDocument/2006/relationships" xmlns:m="http://schemas.openxmlformats.org/officeDocument/2006/math" xmlns:v="urn:schemas-microsoft-com:vml" xmlns:wp14="http://schemas.microsoft.com/office/word/2010/wordprocessingDrawing" xmlns:wp="http://schemas.openxmlformats.org/drawingml/2006/wordprocessingDrawing" xmlns:w10="urn:schemas-microsoft-com:office:word" xmlns:w="http://schemas.openxmlformats.org/wordprocessingml/2006/main" xmlns:w14="http://schemas.microsoft.com/office/word/2010/wordml" xmlns:w15="http://schemas.microsoft.com/office/word/2012/wordml" xmlns:w16cex="http://schemas.microsoft.com/office/word/2018/wordml/cex" xmlns:w16cid="http://schemas.microsoft.com/office/word/2016/wordml/cid" xmlns:w16="http://schemas.microsoft.com/office/word/2018/wordml" xmlns:w16sdtdh="http://schemas.microsoft.com/office/word/2020/wordml/sdtdatahash" xmlns:w16se="http://schemas.microsoft.com/office/word/2015/wordml/symex" xmlns:wpg="http://schemas.microsoft.com/office/word/2010/wordprocessingGroup" xmlns:wpi="http://schemas.microsoft.com/office/word/2010/wordprocessingInk" xmlns:wne="http://schemas.microsoft.com/office/word/2006/wordml" xmlns:wps="http://schemas.microsoft.com/office/word/2010/wordprocessingShape" mc:Ignorable="w14 w15 w16se w16cid w16 w16cex w16sdtdh wp14">
+<w:document xmlns:wpc="http://schemas.microsoft.com/office/word/2010/wordprocessingCanvas" xmlns:cx="http://schemas.microsoft.com/office/drawing/2014/chartex" xmlns:cx1="http://schemas.microsoft.com/office/drawing/2015/9/8/chartex" xmlns:cx2="http://schemas.microsoft.com/office/drawing/2015/10/21/chartex" xmlns:cx3="http://schemas.microsoft.com/office/drawing/2016/5/9/chartex" xmlns:cx4="http://schemas.microsoft.com/office/drawing/2016/5/10/chartex" xmlns:cx5="http://schemas.microsoft.com/office/drawing/2016/5/11/chartex" xmlns:cx6="http://schemas.microsoft.com/office/drawing/2016/5/12/chartex" xmlns:cx7="http://schemas.microsoft.com/office/drawing/2016/5/13/chartex" xmlns:cx8="http://schemas.microsoft.com/office/drawing/2016/5/14/chartex" xmlns:mc="http://schemas.openxmlformats.org/markup-compatibility/2006" xmlns:aink="http://schemas.microsoft.com/office/drawing/2016/ink" xmlns:am3d="http://schemas.microsoft.com/office/drawing/2017/model3d" xmlns:o="urn:schemas-microsoft-com:office:office" xmlns:r="http://schemas.openxmlformats.org/officeDocument/2006/relationships" xmlns:m="http://schemas.openxmlformats.org/officeDocument/2006/math" xmlns:v="urn:schemas-microsoft-com:vml" xmlns:wp14="http://schemas.microsoft.com/office/word/2010/wordprocessingDrawing" xmlns:wp="http://schemas.openxmlformats.org/drawingml/2006/wordprocessingDrawing" xmlns:w10="urn:schemas-microsoft-com:office:word" xmlns:w="http://schemas.openxmlformats.org/wordprocessingml/2006/main" xmlns:w14="http://schemas.microsoft.com/office/word/2010/wordml" xmlns:w15="http://schemas.microsoft.com/office/word/2012/wordml" xmlns:w16cex="http://schemas.microsoft.com/office/word/2018/wordml/cex" xmlns:w16cid="http://schemas.microsoft.com/office/word/2016/wordml/cid" xmlns:w16="http://schemas.microsoft.com/office/word/2018/wordml" xmlns:w16se="http://schemas.microsoft.com/office/word/2015/wordml/symex" xmlns:wpg="http://schemas.microsoft.com/office/word/2010/wordprocessingGroup" xmlns:wpi="http://schemas.microsoft.com/office/word/2010/wordprocessingInk" xmlns:wne="http://schemas.microsoft.com/office/word/2006/wordml" xmlns:wps="http://schemas.microsoft.com/office/word/2010/wordprocessingShape" mc:Ignorable="w14 w15 w16se w16cid w16 w16cex wp14">
   <w:body>
     <w:p>
       <w:pPr>
@@ -12,50 +12,386 @@
     </w:p>
     <w:p>
       <w:pPr>
-        <w:pStyle w:val="ListParagraph"/>
+        <w:pStyle w:val="Prrafodelista"/>
         <w:numPr>
           <w:ilvl w:val="0"/>
           <w:numId w:val="1"/>
         </w:numPr>
       </w:pPr>
       <w:r>
-        <w:t>Utilizando el lenguaje de programaci</w:t>
-      </w:r>
-      <w:r>
-        <w:t>ó</w:t>
-      </w:r>
-      <w:r>
-        <w:t>n indicado por tu profesor (</w:t>
-      </w:r>
-      <w:proofErr w:type="spellStart"/>
-      <w:r>
-        <w:t>Scheme</w:t>
-      </w:r>
-      <w:proofErr w:type="spellEnd"/>
-      <w:r>
-        <w:t xml:space="preserve">, </w:t>
-      </w:r>
-      <w:proofErr w:type="spellStart"/>
-      <w:r>
-        <w:t>Racket</w:t>
-      </w:r>
-      <w:proofErr w:type="spellEnd"/>
-      <w:r>
-        <w:t xml:space="preserve">, </w:t>
-      </w:r>
-      <w:proofErr w:type="spellStart"/>
-      <w:r>
-        <w:t>Clojure</w:t>
-      </w:r>
-      <w:proofErr w:type="spellEnd"/>
-      <w:r>
-        <w:t>), escribe dos versiones de un programa que calcule la suma de todos los n</w:t>
-      </w:r>
-      <w:r>
-        <w:t>ú</w:t>
-      </w:r>
-      <w:r>
-        <w:t>meros primos menores a 5,000,000 (cinco millones)</w:t>
+        <w:t>Utilizando el lenguaje de programación indicado por tu profesor (Scheme, Racket, Clojure), escribe dos versiones de un programa que calcule la suma de todos los números primos menores a 5,000,000 (cinco millones)</w:t>
+      </w:r>
+    </w:p>
+    <w:p>
+      <w:pPr>
+        <w:pStyle w:val="Prrafodelista"/>
+      </w:pPr>
+    </w:p>
+    <w:p>
+      <w:pPr>
+        <w:pStyle w:val="Prrafodelista"/>
+      </w:pPr>
+      <w:r>
+        <w:t>En la actividad se realizaron 5 pruebas:</w:t>
+      </w:r>
+    </w:p>
+    <w:p>
+      <w:pPr>
+        <w:pStyle w:val="Prrafodelista"/>
+        <w:numPr>
+          <w:ilvl w:val="1"/>
+          <w:numId w:val="1"/>
+        </w:numPr>
+      </w:pPr>
+      <w:r>
+        <w:t>Prueba 1</w:t>
+      </w:r>
+    </w:p>
+    <w:p>
+      <w:pPr>
+        <w:pStyle w:val="Prrafodelista"/>
+        <w:numPr>
+          <w:ilvl w:val="2"/>
+          <w:numId w:val="1"/>
+        </w:numPr>
+      </w:pPr>
+      <w:r>
+        <w:t xml:space="preserve">1 Hilo </w:t>
+      </w:r>
+    </w:p>
+    <w:p>
+      <w:pPr>
+        <w:pStyle w:val="Prrafodelista"/>
+        <w:numPr>
+          <w:ilvl w:val="2"/>
+          <w:numId w:val="1"/>
+        </w:numPr>
+      </w:pPr>
+      <w:r>
+        <w:t>Tiempo 3867 ms</w:t>
+      </w:r>
+    </w:p>
+    <w:p>
+      <w:pPr>
+        <w:pStyle w:val="Prrafodelista"/>
+        <w:numPr>
+          <w:ilvl w:val="1"/>
+          <w:numId w:val="1"/>
+        </w:numPr>
+      </w:pPr>
+      <w:r>
+        <w:t>Prueba 2</w:t>
+      </w:r>
+    </w:p>
+    <w:p>
+      <w:pPr>
+        <w:pStyle w:val="Prrafodelista"/>
+        <w:numPr>
+          <w:ilvl w:val="2"/>
+          <w:numId w:val="1"/>
+        </w:numPr>
+      </w:pPr>
+      <w:r>
+        <w:t xml:space="preserve">3 Hilos </w:t>
+      </w:r>
+    </w:p>
+    <w:p>
+      <w:pPr>
+        <w:pStyle w:val="Prrafodelista"/>
+        <w:numPr>
+          <w:ilvl w:val="2"/>
+          <w:numId w:val="1"/>
+        </w:numPr>
+      </w:pPr>
+      <w:r>
+        <w:t>Tiempo 1156 ms</w:t>
+      </w:r>
+    </w:p>
+    <w:p>
+      <w:pPr>
+        <w:pStyle w:val="Prrafodelista"/>
+        <w:numPr>
+          <w:ilvl w:val="1"/>
+          <w:numId w:val="1"/>
+        </w:numPr>
+      </w:pPr>
+      <w:r>
+        <w:t>Prueba 3</w:t>
+      </w:r>
+    </w:p>
+    <w:p>
+      <w:pPr>
+        <w:pStyle w:val="Prrafodelista"/>
+        <w:numPr>
+          <w:ilvl w:val="2"/>
+          <w:numId w:val="1"/>
+        </w:numPr>
+      </w:pPr>
+      <w:r>
+        <w:t>5 Hilos</w:t>
+      </w:r>
+    </w:p>
+    <w:p>
+      <w:pPr>
+        <w:pStyle w:val="Prrafodelista"/>
+        <w:numPr>
+          <w:ilvl w:val="2"/>
+          <w:numId w:val="1"/>
+        </w:numPr>
+      </w:pPr>
+      <w:r>
+        <w:t>Tiempo 978 ms</w:t>
+      </w:r>
+    </w:p>
+    <w:p>
+      <w:pPr>
+        <w:pStyle w:val="Prrafodelista"/>
+        <w:numPr>
+          <w:ilvl w:val="1"/>
+          <w:numId w:val="1"/>
+        </w:numPr>
+      </w:pPr>
+      <w:r>
+        <w:t>Prueba 4</w:t>
+      </w:r>
+    </w:p>
+    <w:p>
+      <w:pPr>
+        <w:pStyle w:val="Prrafodelista"/>
+        <w:numPr>
+          <w:ilvl w:val="2"/>
+          <w:numId w:val="1"/>
+        </w:numPr>
+      </w:pPr>
+      <w:r>
+        <w:t xml:space="preserve">10 Hilos </w:t>
+      </w:r>
+    </w:p>
+    <w:p>
+      <w:pPr>
+        <w:pStyle w:val="Prrafodelista"/>
+        <w:numPr>
+          <w:ilvl w:val="2"/>
+          <w:numId w:val="1"/>
+        </w:numPr>
+      </w:pPr>
+      <w:r>
+        <w:t>Tiempo 711 ms</w:t>
+      </w:r>
+    </w:p>
+    <w:p>
+      <w:pPr>
+        <w:pStyle w:val="Prrafodelista"/>
+        <w:numPr>
+          <w:ilvl w:val="1"/>
+          <w:numId w:val="1"/>
+        </w:numPr>
+      </w:pPr>
+      <w:r>
+        <w:t>Prueba 5</w:t>
+      </w:r>
+    </w:p>
+    <w:p>
+      <w:pPr>
+        <w:pStyle w:val="Prrafodelista"/>
+        <w:numPr>
+          <w:ilvl w:val="2"/>
+          <w:numId w:val="1"/>
+        </w:numPr>
+      </w:pPr>
+      <w:r>
+        <w:t xml:space="preserve">100 Hilos </w:t>
+      </w:r>
+    </w:p>
+    <w:p>
+      <w:pPr>
+        <w:pStyle w:val="Prrafodelista"/>
+        <w:numPr>
+          <w:ilvl w:val="2"/>
+          <w:numId w:val="1"/>
+        </w:numPr>
+      </w:pPr>
+      <w:r>
+        <w:t>Tiempo 715 ms</w:t>
+      </w:r>
+    </w:p>
+    <w:p>
+      <w:r>
+        <w:t>Para conseguir el speedup se realizo el calculo contemplando el tiempo final de un hilo contra el tiempo final de 3 hilos.</w:t>
+      </w:r>
+    </w:p>
+    <w:p>
+      <w:pPr>
+        <w:rPr>
+          <w:rFonts w:eastAsiaTheme="minorEastAsia"/>
+        </w:rPr>
+      </w:pPr>
+      <m:oMathPara>
+        <m:oMath>
+          <m:sSub>
+            <m:sSubPr>
+              <m:ctrlPr>
+                <w:rPr>
+                  <w:rFonts w:ascii="Cambria Math" w:hAnsi="Cambria Math"/>
+                  <w:i/>
+                </w:rPr>
+              </m:ctrlPr>
+            </m:sSubPr>
+            <m:e>
+              <m:r>
+                <w:rPr>
+                  <w:rFonts w:ascii="Cambria Math" w:hAnsi="Cambria Math"/>
+                </w:rPr>
+                <m:t>S</m:t>
+              </m:r>
+            </m:e>
+            <m:sub>
+              <m:r>
+                <w:rPr>
+                  <w:rFonts w:ascii="Cambria Math" w:hAnsi="Cambria Math"/>
+                </w:rPr>
+                <m:t>p</m:t>
+              </m:r>
+            </m:sub>
+          </m:sSub>
+          <m:r>
+            <w:rPr>
+              <w:rFonts w:ascii="Cambria Math" w:hAnsi="Cambria Math"/>
+            </w:rPr>
+            <m:t>=</m:t>
+          </m:r>
+          <m:f>
+            <m:fPr>
+              <m:ctrlPr>
+                <w:rPr>
+                  <w:rFonts w:ascii="Cambria Math" w:hAnsi="Cambria Math"/>
+                  <w:i/>
+                </w:rPr>
+              </m:ctrlPr>
+            </m:fPr>
+            <m:num>
+              <m:sSub>
+                <m:sSubPr>
+                  <m:ctrlPr>
+                    <w:rPr>
+                      <w:rFonts w:ascii="Cambria Math" w:hAnsi="Cambria Math"/>
+                      <w:i/>
+                    </w:rPr>
+                  </m:ctrlPr>
+                </m:sSubPr>
+                <m:e>
+                  <m:r>
+                    <w:rPr>
+                      <w:rFonts w:ascii="Cambria Math" w:hAnsi="Cambria Math"/>
+                    </w:rPr>
+                    <m:t>T</m:t>
+                  </m:r>
+                </m:e>
+                <m:sub>
+                  <m:r>
+                    <w:rPr>
+                      <w:rFonts w:ascii="Cambria Math" w:hAnsi="Cambria Math"/>
+                    </w:rPr>
+                    <m:t>1</m:t>
+                  </m:r>
+                </m:sub>
+              </m:sSub>
+            </m:num>
+            <m:den>
+              <m:sSub>
+                <m:sSubPr>
+                  <m:ctrlPr>
+                    <w:rPr>
+                      <w:rFonts w:ascii="Cambria Math" w:hAnsi="Cambria Math"/>
+                      <w:i/>
+                    </w:rPr>
+                  </m:ctrlPr>
+                </m:sSubPr>
+                <m:e>
+                  <m:r>
+                    <w:rPr>
+                      <w:rFonts w:ascii="Cambria Math" w:hAnsi="Cambria Math"/>
+                    </w:rPr>
+                    <m:t>T</m:t>
+                  </m:r>
+                </m:e>
+                <m:sub>
+                  <m:r>
+                    <w:rPr>
+                      <w:rFonts w:ascii="Cambria Math" w:hAnsi="Cambria Math"/>
+                    </w:rPr>
+                    <m:t>p</m:t>
+                  </m:r>
+                </m:sub>
+              </m:sSub>
+            </m:den>
+          </m:f>
+          <m:r>
+            <w:rPr>
+              <w:rFonts w:ascii="Cambria Math" w:hAnsi="Cambria Math"/>
+            </w:rPr>
+            <m:t xml:space="preserve">→ </m:t>
+          </m:r>
+          <m:f>
+            <m:fPr>
+              <m:ctrlPr>
+                <w:rPr>
+                  <w:rFonts w:ascii="Cambria Math" w:hAnsi="Cambria Math"/>
+                  <w:i/>
+                </w:rPr>
+              </m:ctrlPr>
+            </m:fPr>
+            <m:num>
+              <m:r>
+                <w:rPr>
+                  <w:rFonts w:ascii="Cambria Math" w:hAnsi="Cambria Math"/>
+                </w:rPr>
+                <m:t>3867ms</m:t>
+              </m:r>
+            </m:num>
+            <m:den>
+              <m:r>
+                <w:rPr>
+                  <w:rFonts w:ascii="Cambria Math" w:hAnsi="Cambria Math"/>
+                </w:rPr>
+                <m:t>1156ms</m:t>
+              </m:r>
+            </m:den>
+          </m:f>
+          <m:r>
+            <w:rPr>
+              <w:rFonts w:ascii="Cambria Math" w:hAnsi="Cambria Math"/>
+            </w:rPr>
+            <m:t xml:space="preserve">→3.334515571 </m:t>
+          </m:r>
+        </m:oMath>
+      </m:oMathPara>
+    </w:p>
+    <w:p>
+      <w:pPr>
+        <w:rPr>
+          <w:rFonts w:eastAsiaTheme="minorEastAsia"/>
+        </w:rPr>
+      </w:pPr>
+    </w:p>
+    <w:p>
+      <w:r>
+        <w:rPr>
+          <w:rFonts w:eastAsiaTheme="minorEastAsia"/>
+        </w:rPr>
+        <w:t>Al final notamos que el tiempo disminuyo cuando se agregaban más hilos en el codigo, el resultado de la suma al final nos dios “</w:t>
+      </w:r>
+      <w:r>
+        <w:rPr>
+          <w:rFonts w:eastAsiaTheme="minorEastAsia"/>
+        </w:rPr>
+        <w:t>838596693108</w:t>
+      </w:r>
+      <w:r>
+        <w:rPr>
+          <w:rFonts w:eastAsiaTheme="minorEastAsia"/>
+        </w:rPr>
+        <w:t xml:space="preserve">”. </w:t>
       </w:r>
     </w:p>
     <w:p>
@@ -64,45 +400,6 @@
           <w:u w:val="single"/>
         </w:rPr>
       </w:pPr>
-      <w:r>
-        <w:rPr>
-          <w:u w:val="single"/>
-        </w:rPr>
-        <w:t>Código fuente</w:t>
-      </w:r>
-    </w:p>
-    <w:p>
-      <w:pPr>
-        <w:rPr>
-          <w:u w:val="single"/>
-        </w:rPr>
-      </w:pPr>
-      <w:r>
-        <w:rPr>
-          <w:u w:val="single"/>
-        </w:rPr>
-        <w:br w:type="page"/>
-      </w:r>
-    </w:p>
-    <w:p>
-      <w:pPr>
-        <w:rPr>
-          <w:u w:val="single"/>
-        </w:rPr>
-      </w:pPr>
-    </w:p>
-    <w:p>
-      <w:pPr>
-        <w:rPr>
-          <w:u w:val="single"/>
-        </w:rPr>
-      </w:pPr>
-      <w:r>
-        <w:rPr>
-          <w:u w:val="single"/>
-        </w:rPr>
-        <w:t>Reporte de resultados obtenidos</w:t>
-      </w:r>
     </w:p>
     <w:sectPr>
       <w:headerReference w:type="default" r:id="rId7"/>
@@ -116,7 +413,7 @@
 </file>
 
 <file path=word/endnotes.xml><?xml version="1.0" encoding="utf-8"?>
-<w:endnotes xmlns:wpc="http://schemas.microsoft.com/office/word/2010/wordprocessingCanvas" xmlns:cx="http://schemas.microsoft.com/office/drawing/2014/chartex" xmlns:cx1="http://schemas.microsoft.com/office/drawing/2015/9/8/chartex" xmlns:cx2="http://schemas.microsoft.com/office/drawing/2015/10/21/chartex" xmlns:cx3="http://schemas.microsoft.com/office/drawing/2016/5/9/chartex" xmlns:cx4="http://schemas.microsoft.com/office/drawing/2016/5/10/chartex" xmlns:cx5="http://schemas.microsoft.com/office/drawing/2016/5/11/chartex" xmlns:cx6="http://schemas.microsoft.com/office/drawing/2016/5/12/chartex" xmlns:cx7="http://schemas.microsoft.com/office/drawing/2016/5/13/chartex" xmlns:cx8="http://schemas.microsoft.com/office/drawing/2016/5/14/chartex" xmlns:mc="http://schemas.openxmlformats.org/markup-compatibility/2006" xmlns:aink="http://schemas.microsoft.com/office/drawing/2016/ink" xmlns:am3d="http://schemas.microsoft.com/office/drawing/2017/model3d" xmlns:o="urn:schemas-microsoft-com:office:office" xmlns:r="http://schemas.openxmlformats.org/officeDocument/2006/relationships" xmlns:m="http://schemas.openxmlformats.org/officeDocument/2006/math" xmlns:v="urn:schemas-microsoft-com:vml" xmlns:wp14="http://schemas.microsoft.com/office/word/2010/wordprocessingDrawing" xmlns:wp="http://schemas.openxmlformats.org/drawingml/2006/wordprocessingDrawing" xmlns:w10="urn:schemas-microsoft-com:office:word" xmlns:w="http://schemas.openxmlformats.org/wordprocessingml/2006/main" xmlns:w14="http://schemas.microsoft.com/office/word/2010/wordml" xmlns:w15="http://schemas.microsoft.com/office/word/2012/wordml" xmlns:w16cex="http://schemas.microsoft.com/office/word/2018/wordml/cex" xmlns:w16cid="http://schemas.microsoft.com/office/word/2016/wordml/cid" xmlns:w16="http://schemas.microsoft.com/office/word/2018/wordml" xmlns:w16sdtdh="http://schemas.microsoft.com/office/word/2020/wordml/sdtdatahash" xmlns:w16se="http://schemas.microsoft.com/office/word/2015/wordml/symex" xmlns:wpg="http://schemas.microsoft.com/office/word/2010/wordprocessingGroup" xmlns:wpi="http://schemas.microsoft.com/office/word/2010/wordprocessingInk" xmlns:wne="http://schemas.microsoft.com/office/word/2006/wordml" xmlns:wps="http://schemas.microsoft.com/office/word/2010/wordprocessingShape" mc:Ignorable="w14 w15 w16se w16cid w16 w16cex w16sdtdh wp14">
+<w:endnotes xmlns:wpc="http://schemas.microsoft.com/office/word/2010/wordprocessingCanvas" xmlns:cx="http://schemas.microsoft.com/office/drawing/2014/chartex" xmlns:cx1="http://schemas.microsoft.com/office/drawing/2015/9/8/chartex" xmlns:cx2="http://schemas.microsoft.com/office/drawing/2015/10/21/chartex" xmlns:cx3="http://schemas.microsoft.com/office/drawing/2016/5/9/chartex" xmlns:cx4="http://schemas.microsoft.com/office/drawing/2016/5/10/chartex" xmlns:cx5="http://schemas.microsoft.com/office/drawing/2016/5/11/chartex" xmlns:cx6="http://schemas.microsoft.com/office/drawing/2016/5/12/chartex" xmlns:cx7="http://schemas.microsoft.com/office/drawing/2016/5/13/chartex" xmlns:cx8="http://schemas.microsoft.com/office/drawing/2016/5/14/chartex" xmlns:mc="http://schemas.openxmlformats.org/markup-compatibility/2006" xmlns:aink="http://schemas.microsoft.com/office/drawing/2016/ink" xmlns:am3d="http://schemas.microsoft.com/office/drawing/2017/model3d" xmlns:o="urn:schemas-microsoft-com:office:office" xmlns:r="http://schemas.openxmlformats.org/officeDocument/2006/relationships" xmlns:m="http://schemas.openxmlformats.org/officeDocument/2006/math" xmlns:v="urn:schemas-microsoft-com:vml" xmlns:wp14="http://schemas.microsoft.com/office/word/2010/wordprocessingDrawing" xmlns:wp="http://schemas.openxmlformats.org/drawingml/2006/wordprocessingDrawing" xmlns:w10="urn:schemas-microsoft-com:office:word" xmlns:w="http://schemas.openxmlformats.org/wordprocessingml/2006/main" xmlns:w14="http://schemas.microsoft.com/office/word/2010/wordml" xmlns:w15="http://schemas.microsoft.com/office/word/2012/wordml" xmlns:w16cex="http://schemas.microsoft.com/office/word/2018/wordml/cex" xmlns:w16cid="http://schemas.microsoft.com/office/word/2016/wordml/cid" xmlns:w16="http://schemas.microsoft.com/office/word/2018/wordml" xmlns:w16se="http://schemas.microsoft.com/office/word/2015/wordml/symex" xmlns:wpg="http://schemas.microsoft.com/office/word/2010/wordprocessingGroup" xmlns:wpi="http://schemas.microsoft.com/office/word/2010/wordprocessingInk" xmlns:wne="http://schemas.microsoft.com/office/word/2006/wordml" xmlns:wps="http://schemas.microsoft.com/office/word/2010/wordprocessingShape" mc:Ignorable="w14 w15 w16se w16cid w16 w16cex wp14">
   <w:endnote w:type="separator" w:id="-1">
     <w:p>
       <w:pPr>
@@ -141,7 +438,7 @@
 </file>
 
 <file path=word/footnotes.xml><?xml version="1.0" encoding="utf-8"?>
-<w:footnotes xmlns:wpc="http://schemas.microsoft.com/office/word/2010/wordprocessingCanvas" xmlns:cx="http://schemas.microsoft.com/office/drawing/2014/chartex" xmlns:cx1="http://schemas.microsoft.com/office/drawing/2015/9/8/chartex" xmlns:cx2="http://schemas.microsoft.com/office/drawing/2015/10/21/chartex" xmlns:cx3="http://schemas.microsoft.com/office/drawing/2016/5/9/chartex" xmlns:cx4="http://schemas.microsoft.com/office/drawing/2016/5/10/chartex" xmlns:cx5="http://schemas.microsoft.com/office/drawing/2016/5/11/chartex" xmlns:cx6="http://schemas.microsoft.com/office/drawing/2016/5/12/chartex" xmlns:cx7="http://schemas.microsoft.com/office/drawing/2016/5/13/chartex" xmlns:cx8="http://schemas.microsoft.com/office/drawing/2016/5/14/chartex" xmlns:mc="http://schemas.openxmlformats.org/markup-compatibility/2006" xmlns:aink="http://schemas.microsoft.com/office/drawing/2016/ink" xmlns:am3d="http://schemas.microsoft.com/office/drawing/2017/model3d" xmlns:o="urn:schemas-microsoft-com:office:office" xmlns:r="http://schemas.openxmlformats.org/officeDocument/2006/relationships" xmlns:m="http://schemas.openxmlformats.org/officeDocument/2006/math" xmlns:v="urn:schemas-microsoft-com:vml" xmlns:wp14="http://schemas.microsoft.com/office/word/2010/wordprocessingDrawing" xmlns:wp="http://schemas.openxmlformats.org/drawingml/2006/wordprocessingDrawing" xmlns:w10="urn:schemas-microsoft-com:office:word" xmlns:w="http://schemas.openxmlformats.org/wordprocessingml/2006/main" xmlns:w14="http://schemas.microsoft.com/office/word/2010/wordml" xmlns:w15="http://schemas.microsoft.com/office/word/2012/wordml" xmlns:w16cex="http://schemas.microsoft.com/office/word/2018/wordml/cex" xmlns:w16cid="http://schemas.microsoft.com/office/word/2016/wordml/cid" xmlns:w16="http://schemas.microsoft.com/office/word/2018/wordml" xmlns:w16sdtdh="http://schemas.microsoft.com/office/word/2020/wordml/sdtdatahash" xmlns:w16se="http://schemas.microsoft.com/office/word/2015/wordml/symex" xmlns:wpg="http://schemas.microsoft.com/office/word/2010/wordprocessingGroup" xmlns:wpi="http://schemas.microsoft.com/office/word/2010/wordprocessingInk" xmlns:wne="http://schemas.microsoft.com/office/word/2006/wordml" xmlns:wps="http://schemas.microsoft.com/office/word/2010/wordprocessingShape" mc:Ignorable="w14 w15 w16se w16cid w16 w16cex w16sdtdh wp14">
+<w:footnotes xmlns:wpc="http://schemas.microsoft.com/office/word/2010/wordprocessingCanvas" xmlns:cx="http://schemas.microsoft.com/office/drawing/2014/chartex" xmlns:cx1="http://schemas.microsoft.com/office/drawing/2015/9/8/chartex" xmlns:cx2="http://schemas.microsoft.com/office/drawing/2015/10/21/chartex" xmlns:cx3="http://schemas.microsoft.com/office/drawing/2016/5/9/chartex" xmlns:cx4="http://schemas.microsoft.com/office/drawing/2016/5/10/chartex" xmlns:cx5="http://schemas.microsoft.com/office/drawing/2016/5/11/chartex" xmlns:cx6="http://schemas.microsoft.com/office/drawing/2016/5/12/chartex" xmlns:cx7="http://schemas.microsoft.com/office/drawing/2016/5/13/chartex" xmlns:cx8="http://schemas.microsoft.com/office/drawing/2016/5/14/chartex" xmlns:mc="http://schemas.openxmlformats.org/markup-compatibility/2006" xmlns:aink="http://schemas.microsoft.com/office/drawing/2016/ink" xmlns:am3d="http://schemas.microsoft.com/office/drawing/2017/model3d" xmlns:o="urn:schemas-microsoft-com:office:office" xmlns:r="http://schemas.openxmlformats.org/officeDocument/2006/relationships" xmlns:m="http://schemas.openxmlformats.org/officeDocument/2006/math" xmlns:v="urn:schemas-microsoft-com:vml" xmlns:wp14="http://schemas.microsoft.com/office/word/2010/wordprocessingDrawing" xmlns:wp="http://schemas.openxmlformats.org/drawingml/2006/wordprocessingDrawing" xmlns:w10="urn:schemas-microsoft-com:office:word" xmlns:w="http://schemas.openxmlformats.org/wordprocessingml/2006/main" xmlns:w14="http://schemas.microsoft.com/office/word/2010/wordml" xmlns:w15="http://schemas.microsoft.com/office/word/2012/wordml" xmlns:w16cex="http://schemas.microsoft.com/office/word/2018/wordml/cex" xmlns:w16cid="http://schemas.microsoft.com/office/word/2016/wordml/cid" xmlns:w16="http://schemas.microsoft.com/office/word/2018/wordml" xmlns:w16se="http://schemas.microsoft.com/office/word/2015/wordml/symex" xmlns:wpg="http://schemas.microsoft.com/office/word/2010/wordprocessingGroup" xmlns:wpi="http://schemas.microsoft.com/office/word/2010/wordprocessingInk" xmlns:wne="http://schemas.microsoft.com/office/word/2006/wordml" xmlns:wps="http://schemas.microsoft.com/office/word/2010/wordprocessingShape" mc:Ignorable="w14 w15 w16se w16cid w16 w16cex wp14">
   <w:footnote w:type="separator" w:id="-1">
     <w:p>
       <w:pPr>
@@ -166,7 +463,7 @@
 </file>
 
 <file path=word/header1.xml><?xml version="1.0" encoding="utf-8"?>
-<w:hdr xmlns:wpc="http://schemas.microsoft.com/office/word/2010/wordprocessingCanvas" xmlns:cx="http://schemas.microsoft.com/office/drawing/2014/chartex" xmlns:cx1="http://schemas.microsoft.com/office/drawing/2015/9/8/chartex" xmlns:cx2="http://schemas.microsoft.com/office/drawing/2015/10/21/chartex" xmlns:cx3="http://schemas.microsoft.com/office/drawing/2016/5/9/chartex" xmlns:cx4="http://schemas.microsoft.com/office/drawing/2016/5/10/chartex" xmlns:cx5="http://schemas.microsoft.com/office/drawing/2016/5/11/chartex" xmlns:cx6="http://schemas.microsoft.com/office/drawing/2016/5/12/chartex" xmlns:cx7="http://schemas.microsoft.com/office/drawing/2016/5/13/chartex" xmlns:cx8="http://schemas.microsoft.com/office/drawing/2016/5/14/chartex" xmlns:mc="http://schemas.openxmlformats.org/markup-compatibility/2006" xmlns:aink="http://schemas.microsoft.com/office/drawing/2016/ink" xmlns:am3d="http://schemas.microsoft.com/office/drawing/2017/model3d" xmlns:o="urn:schemas-microsoft-com:office:office" xmlns:r="http://schemas.openxmlformats.org/officeDocument/2006/relationships" xmlns:m="http://schemas.openxmlformats.org/officeDocument/2006/math" xmlns:v="urn:schemas-microsoft-com:vml" xmlns:wp14="http://schemas.microsoft.com/office/word/2010/wordprocessingDrawing" xmlns:wp="http://schemas.openxmlformats.org/drawingml/2006/wordprocessingDrawing" xmlns:w10="urn:schemas-microsoft-com:office:word" xmlns:w="http://schemas.openxmlformats.org/wordprocessingml/2006/main" xmlns:w14="http://schemas.microsoft.com/office/word/2010/wordml" xmlns:w15="http://schemas.microsoft.com/office/word/2012/wordml" xmlns:w16cex="http://schemas.microsoft.com/office/word/2018/wordml/cex" xmlns:w16cid="http://schemas.microsoft.com/office/word/2016/wordml/cid" xmlns:w16="http://schemas.microsoft.com/office/word/2018/wordml" xmlns:w16sdtdh="http://schemas.microsoft.com/office/word/2020/wordml/sdtdatahash" xmlns:w16se="http://schemas.microsoft.com/office/word/2015/wordml/symex" xmlns:wpg="http://schemas.microsoft.com/office/word/2010/wordprocessingGroup" xmlns:wpi="http://schemas.microsoft.com/office/word/2010/wordprocessingInk" xmlns:wne="http://schemas.microsoft.com/office/word/2006/wordml" xmlns:wps="http://schemas.microsoft.com/office/word/2010/wordprocessingShape" mc:Ignorable="w14 w15 w16se w16cid w16 w16cex w16sdtdh wp14">
+<w:hdr xmlns:wpc="http://schemas.microsoft.com/office/word/2010/wordprocessingCanvas" xmlns:cx="http://schemas.microsoft.com/office/drawing/2014/chartex" xmlns:cx1="http://schemas.microsoft.com/office/drawing/2015/9/8/chartex" xmlns:cx2="http://schemas.microsoft.com/office/drawing/2015/10/21/chartex" xmlns:cx3="http://schemas.microsoft.com/office/drawing/2016/5/9/chartex" xmlns:cx4="http://schemas.microsoft.com/office/drawing/2016/5/10/chartex" xmlns:cx5="http://schemas.microsoft.com/office/drawing/2016/5/11/chartex" xmlns:cx6="http://schemas.microsoft.com/office/drawing/2016/5/12/chartex" xmlns:cx7="http://schemas.microsoft.com/office/drawing/2016/5/13/chartex" xmlns:cx8="http://schemas.microsoft.com/office/drawing/2016/5/14/chartex" xmlns:mc="http://schemas.openxmlformats.org/markup-compatibility/2006" xmlns:aink="http://schemas.microsoft.com/office/drawing/2016/ink" xmlns:am3d="http://schemas.microsoft.com/office/drawing/2017/model3d" xmlns:o="urn:schemas-microsoft-com:office:office" xmlns:r="http://schemas.openxmlformats.org/officeDocument/2006/relationships" xmlns:m="http://schemas.openxmlformats.org/officeDocument/2006/math" xmlns:v="urn:schemas-microsoft-com:vml" xmlns:wp14="http://schemas.microsoft.com/office/word/2010/wordprocessingDrawing" xmlns:wp="http://schemas.openxmlformats.org/drawingml/2006/wordprocessingDrawing" xmlns:w10="urn:schemas-microsoft-com:office:word" xmlns:w="http://schemas.openxmlformats.org/wordprocessingml/2006/main" xmlns:w14="http://schemas.microsoft.com/office/word/2010/wordml" xmlns:w15="http://schemas.microsoft.com/office/word/2012/wordml" xmlns:w16cex="http://schemas.microsoft.com/office/word/2018/wordml/cex" xmlns:w16cid="http://schemas.microsoft.com/office/word/2016/wordml/cid" xmlns:w16="http://schemas.microsoft.com/office/word/2018/wordml" xmlns:w16se="http://schemas.microsoft.com/office/word/2015/wordml/symex" xmlns:wpg="http://schemas.microsoft.com/office/word/2010/wordprocessingGroup" xmlns:wpi="http://schemas.microsoft.com/office/word/2010/wordprocessingInk" xmlns:wne="http://schemas.microsoft.com/office/word/2006/wordml" xmlns:wps="http://schemas.microsoft.com/office/word/2010/wordprocessingShape" mc:Ignorable="w14 w15 w16se w16cid w16 w16cex wp14">
   <w:p>
     <w:pPr>
       <w:keepLines/>
@@ -242,7 +539,7 @@
   </w:p>
   <w:p>
     <w:pPr>
-      <w:pStyle w:val="Header"/>
+      <w:pStyle w:val="Encabezado"/>
       <w:jc w:val="right"/>
     </w:pPr>
   </w:p>
@@ -250,7 +547,7 @@
 </file>
 
 <file path=word/numbering.xml><?xml version="1.0" encoding="utf-8"?>
-<w:numbering xmlns:wpc="http://schemas.microsoft.com/office/word/2010/wordprocessingCanvas" xmlns:cx="http://schemas.microsoft.com/office/drawing/2014/chartex" xmlns:cx1="http://schemas.microsoft.com/office/drawing/2015/9/8/chartex" xmlns:cx2="http://schemas.microsoft.com/office/drawing/2015/10/21/chartex" xmlns:cx3="http://schemas.microsoft.com/office/drawing/2016/5/9/chartex" xmlns:cx4="http://schemas.microsoft.com/office/drawing/2016/5/10/chartex" xmlns:cx5="http://schemas.microsoft.com/office/drawing/2016/5/11/chartex" xmlns:cx6="http://schemas.microsoft.com/office/drawing/2016/5/12/chartex" xmlns:cx7="http://schemas.microsoft.com/office/drawing/2016/5/13/chartex" xmlns:cx8="http://schemas.microsoft.com/office/drawing/2016/5/14/chartex" xmlns:mc="http://schemas.openxmlformats.org/markup-compatibility/2006" xmlns:aink="http://schemas.microsoft.com/office/drawing/2016/ink" xmlns:am3d="http://schemas.microsoft.com/office/drawing/2017/model3d" xmlns:o="urn:schemas-microsoft-com:office:office" xmlns:r="http://schemas.openxmlformats.org/officeDocument/2006/relationships" xmlns:m="http://schemas.openxmlformats.org/officeDocument/2006/math" xmlns:v="urn:schemas-microsoft-com:vml" xmlns:wp14="http://schemas.microsoft.com/office/word/2010/wordprocessingDrawing" xmlns:wp="http://schemas.openxmlformats.org/drawingml/2006/wordprocessingDrawing" xmlns:w10="urn:schemas-microsoft-com:office:word" xmlns:w="http://schemas.openxmlformats.org/wordprocessingml/2006/main" xmlns:w14="http://schemas.microsoft.com/office/word/2010/wordml" xmlns:w15="http://schemas.microsoft.com/office/word/2012/wordml" xmlns:w16cex="http://schemas.microsoft.com/office/word/2018/wordml/cex" xmlns:w16cid="http://schemas.microsoft.com/office/word/2016/wordml/cid" xmlns:w16="http://schemas.microsoft.com/office/word/2018/wordml" xmlns:w16sdtdh="http://schemas.microsoft.com/office/word/2020/wordml/sdtdatahash" xmlns:w16se="http://schemas.microsoft.com/office/word/2015/wordml/symex" xmlns:wpg="http://schemas.microsoft.com/office/word/2010/wordprocessingGroup" xmlns:wpi="http://schemas.microsoft.com/office/word/2010/wordprocessingInk" xmlns:wne="http://schemas.microsoft.com/office/word/2006/wordml" xmlns:wps="http://schemas.microsoft.com/office/word/2010/wordprocessingShape" mc:Ignorable="w14 w15 w16se w16cid w16 w16cex w16sdtdh wp14">
+<w:numbering xmlns:wpc="http://schemas.microsoft.com/office/word/2010/wordprocessingCanvas" xmlns:cx="http://schemas.microsoft.com/office/drawing/2014/chartex" xmlns:cx1="http://schemas.microsoft.com/office/drawing/2015/9/8/chartex" xmlns:cx2="http://schemas.microsoft.com/office/drawing/2015/10/21/chartex" xmlns:cx3="http://schemas.microsoft.com/office/drawing/2016/5/9/chartex" xmlns:cx4="http://schemas.microsoft.com/office/drawing/2016/5/10/chartex" xmlns:cx5="http://schemas.microsoft.com/office/drawing/2016/5/11/chartex" xmlns:cx6="http://schemas.microsoft.com/office/drawing/2016/5/12/chartex" xmlns:cx7="http://schemas.microsoft.com/office/drawing/2016/5/13/chartex" xmlns:cx8="http://schemas.microsoft.com/office/drawing/2016/5/14/chartex" xmlns:mc="http://schemas.openxmlformats.org/markup-compatibility/2006" xmlns:aink="http://schemas.microsoft.com/office/drawing/2016/ink" xmlns:am3d="http://schemas.microsoft.com/office/drawing/2017/model3d" xmlns:o="urn:schemas-microsoft-com:office:office" xmlns:r="http://schemas.openxmlformats.org/officeDocument/2006/relationships" xmlns:m="http://schemas.openxmlformats.org/officeDocument/2006/math" xmlns:v="urn:schemas-microsoft-com:vml" xmlns:wp14="http://schemas.microsoft.com/office/word/2010/wordprocessingDrawing" xmlns:wp="http://schemas.openxmlformats.org/drawingml/2006/wordprocessingDrawing" xmlns:w10="urn:schemas-microsoft-com:office:word" xmlns:w="http://schemas.openxmlformats.org/wordprocessingml/2006/main" xmlns:w14="http://schemas.microsoft.com/office/word/2010/wordml" xmlns:w15="http://schemas.microsoft.com/office/word/2012/wordml" xmlns:w16cex="http://schemas.microsoft.com/office/word/2018/wordml/cex" xmlns:w16cid="http://schemas.microsoft.com/office/word/2016/wordml/cid" xmlns:w16="http://schemas.microsoft.com/office/word/2018/wordml" xmlns:w16se="http://schemas.microsoft.com/office/word/2015/wordml/symex" xmlns:wpg="http://schemas.microsoft.com/office/word/2010/wordprocessingGroup" xmlns:wpi="http://schemas.microsoft.com/office/word/2010/wordprocessingInk" xmlns:wne="http://schemas.microsoft.com/office/word/2006/wordml" xmlns:wps="http://schemas.microsoft.com/office/word/2010/wordprocessingShape" mc:Ignorable="w14 w15 w16se w16cid w16 w16cex wp14">
   <w:abstractNum w:abstractNumId="0" w15:restartNumberingAfterBreak="0">
     <w:nsid w:val="1FB35BE6"/>
     <w:multiLevelType w:val="hybridMultilevel"/>
@@ -267,7 +564,7 @@
         <w:rFonts w:ascii="Symbol" w:hAnsi="Symbol" w:hint="default"/>
       </w:rPr>
     </w:lvl>
-    <w:lvl w:ilvl="1" w:tplc="080A0003" w:tentative="1">
+    <w:lvl w:ilvl="1" w:tplc="080A0003">
       <w:start w:val="1"/>
       <w:numFmt w:val="bullet"/>
       <w:lvlText w:val="o"/>
@@ -279,7 +576,7 @@
         <w:rFonts w:ascii="Courier New" w:hAnsi="Courier New" w:cs="Courier New" w:hint="default"/>
       </w:rPr>
     </w:lvl>
-    <w:lvl w:ilvl="2" w:tplc="080A0005" w:tentative="1">
+    <w:lvl w:ilvl="2" w:tplc="080A0005">
       <w:start w:val="1"/>
       <w:numFmt w:val="bullet"/>
       <w:lvlText w:val=""/>
@@ -371,7 +668,7 @@
 </file>
 
 <file path=word/styles.xml><?xml version="1.0" encoding="utf-8"?>
-<w:styles xmlns:mc="http://schemas.openxmlformats.org/markup-compatibility/2006" xmlns:r="http://schemas.openxmlformats.org/officeDocument/2006/relationships" xmlns:w="http://schemas.openxmlformats.org/wordprocessingml/2006/main" xmlns:w14="http://schemas.microsoft.com/office/word/2010/wordml" xmlns:w15="http://schemas.microsoft.com/office/word/2012/wordml" xmlns:w16cex="http://schemas.microsoft.com/office/word/2018/wordml/cex" xmlns:w16cid="http://schemas.microsoft.com/office/word/2016/wordml/cid" xmlns:w16="http://schemas.microsoft.com/office/word/2018/wordml" xmlns:w16sdtdh="http://schemas.microsoft.com/office/word/2020/wordml/sdtdatahash" xmlns:w16se="http://schemas.microsoft.com/office/word/2015/wordml/symex" mc:Ignorable="w14 w15 w16se w16cid w16 w16cex w16sdtdh">
+<w:styles xmlns:mc="http://schemas.openxmlformats.org/markup-compatibility/2006" xmlns:r="http://schemas.openxmlformats.org/officeDocument/2006/relationships" xmlns:w="http://schemas.openxmlformats.org/wordprocessingml/2006/main" xmlns:w14="http://schemas.microsoft.com/office/word/2010/wordml" xmlns:w15="http://schemas.microsoft.com/office/word/2012/wordml" xmlns:w16cex="http://schemas.microsoft.com/office/word/2018/wordml/cex" xmlns:w16cid="http://schemas.microsoft.com/office/word/2016/wordml/cid" xmlns:w16="http://schemas.microsoft.com/office/word/2018/wordml" xmlns:w16se="http://schemas.microsoft.com/office/word/2015/wordml/symex" mc:Ignorable="w14 w15 w16se w16cid w16 w16cex">
   <w:docDefaults>
     <w:rPrDefault>
       <w:rPr>
@@ -769,13 +1066,13 @@
     <w:name w:val="Normal"/>
     <w:qFormat/>
   </w:style>
-  <w:style w:type="character" w:default="1" w:styleId="DefaultParagraphFont">
+  <w:style w:type="character" w:default="1" w:styleId="Fuentedeprrafopredeter">
     <w:name w:val="Default Paragraph Font"/>
     <w:uiPriority w:val="1"/>
     <w:semiHidden/>
     <w:unhideWhenUsed/>
   </w:style>
-  <w:style w:type="table" w:default="1" w:styleId="TableNormal">
+  <w:style w:type="table" w:default="1" w:styleId="Tablanormal">
     <w:name w:val="Normal Table"/>
     <w:uiPriority w:val="99"/>
     <w:semiHidden/>
@@ -790,16 +1087,16 @@
       </w:tblCellMar>
     </w:tblPr>
   </w:style>
-  <w:style w:type="numbering" w:default="1" w:styleId="NoList">
+  <w:style w:type="numbering" w:default="1" w:styleId="Sinlista">
     <w:name w:val="No List"/>
     <w:uiPriority w:val="99"/>
     <w:semiHidden/>
     <w:unhideWhenUsed/>
   </w:style>
-  <w:style w:type="paragraph" w:styleId="Header">
+  <w:style w:type="paragraph" w:styleId="Encabezado">
     <w:name w:val="header"/>
     <w:basedOn w:val="Normal"/>
-    <w:link w:val="HeaderChar"/>
+    <w:link w:val="EncabezadoCar"/>
     <w:uiPriority w:val="99"/>
     <w:unhideWhenUsed/>
     <w:rsid w:val="0032287D"/>
@@ -811,17 +1108,17 @@
       <w:spacing w:after="0" w:line="240" w:lineRule="auto"/>
     </w:pPr>
   </w:style>
-  <w:style w:type="character" w:customStyle="1" w:styleId="HeaderChar">
-    <w:name w:val="Header Char"/>
-    <w:basedOn w:val="DefaultParagraphFont"/>
-    <w:link w:val="Header"/>
+  <w:style w:type="character" w:customStyle="1" w:styleId="EncabezadoCar">
+    <w:name w:val="Encabezado Car"/>
+    <w:basedOn w:val="Fuentedeprrafopredeter"/>
+    <w:link w:val="Encabezado"/>
     <w:uiPriority w:val="99"/>
     <w:rsid w:val="0032287D"/>
   </w:style>
-  <w:style w:type="paragraph" w:styleId="Footer">
+  <w:style w:type="paragraph" w:styleId="Piedepgina">
     <w:name w:val="footer"/>
     <w:basedOn w:val="Normal"/>
-    <w:link w:val="FooterChar"/>
+    <w:link w:val="PiedepginaCar"/>
     <w:uiPriority w:val="99"/>
     <w:unhideWhenUsed/>
     <w:rsid w:val="0032287D"/>
@@ -833,14 +1130,14 @@
       <w:spacing w:after="0" w:line="240" w:lineRule="auto"/>
     </w:pPr>
   </w:style>
-  <w:style w:type="character" w:customStyle="1" w:styleId="FooterChar">
-    <w:name w:val="Footer Char"/>
-    <w:basedOn w:val="DefaultParagraphFont"/>
-    <w:link w:val="Footer"/>
+  <w:style w:type="character" w:customStyle="1" w:styleId="PiedepginaCar">
+    <w:name w:val="Pie de página Car"/>
+    <w:basedOn w:val="Fuentedeprrafopredeter"/>
+    <w:link w:val="Piedepgina"/>
     <w:uiPriority w:val="99"/>
     <w:rsid w:val="0032287D"/>
   </w:style>
-  <w:style w:type="paragraph" w:styleId="ListParagraph">
+  <w:style w:type="paragraph" w:styleId="Prrafodelista">
     <w:name w:val="List Paragraph"/>
     <w:basedOn w:val="Normal"/>
     <w:uiPriority w:val="34"/>

</xml_diff>